<commit_message>
Fix Cisco Statement of Work documents with proper contextual text
Added comprehensive contextual text to all header sections in Cisco SOW files to comply with documentation standards and improve readability.

Changes:
- Added introductory text to all "Deliverables & Timeline" sections
- Added contextual text to all "Deliverables" subsections
- Added descriptive text to all "Project Milestones" subsections
- Added framework description to all "Roles & Responsibilities" sections
- Added RACI matrix explanation to all "RACI Matrix" subsections
- Added investment breakdown description to all "Investment Summary" sections

Solutions updated:
1. network-analytics (DNA Center)
2. ci-cd-automation (Network Automation)
3. hybrid-infrastructure (HyperFlex HCI)
4. secure-access (ISE Security)
5. sd-wan-enterprise (Viptela SD-WAN)

All contextual text follows AWS IDP SOW reference template pattern, ensuring consistency across all Statement of Work documents.
</commit_message>
<xml_diff>
--- a/solutions/cisco/ai/network-analytics/presales/statement-of-work.docx
+++ b/solutions/cisco/ai/network-analytics/presales/statement-of-work.docx
@@ -3536,6 +3536,15 @@
       </w:r>
     </w:p>
     <w:p>
+      <w:r>
+        <w:rPr>
+          <w:rFonts w:ascii="Calibri" w:hAnsi="Calibri"/>
+          <w:sz w:val="24"/>
+        </w:rPr>
+        <w:t>This section outlines the key deliverables, project milestones, and timeline for the DNA Center Network Analytics implementation. All deliverables are subject to formal acceptance by designated client stakeholders before proceeding to subsequent phases.</w:t>
+      </w:r>
+    </w:p>
+    <w:p>
       <w:pPr>
         <w:pStyle w:val="Heading2"/>
         <w:spacing w:before="240" w:after="120"/>
@@ -3543,6 +3552,15 @@
       </w:pPr>
       <w:r>
         <w:t>4.1 Deliverables</w:t>
+      </w:r>
+    </w:p>
+    <w:p>
+      <w:r>
+        <w:rPr>
+          <w:rFonts w:ascii="Calibri" w:hAnsi="Calibri"/>
+          <w:sz w:val="24"/>
+        </w:rPr>
+        <w:t>The following deliverables will be produced throughout the project lifecycle, with formal acceptance required from designated client stakeholders:</w:t>
       </w:r>
     </w:p>
     <w:tbl>
@@ -4512,6 +4530,15 @@
         <w:t>4.2 Project Milestones</w:t>
       </w:r>
     </w:p>
+    <w:p>
+      <w:r>
+        <w:rPr>
+          <w:rFonts w:ascii="Calibri" w:hAnsi="Calibri"/>
+          <w:sz w:val="24"/>
+        </w:rPr>
+        <w:t>The project will be tracked against the following key milestones, representing major completion points and readiness gates for the next phase:</w:t>
+      </w:r>
+    </w:p>
     <w:tbl>
       <w:tblPr>
         <w:tblStyle w:val="TableGrid"/>
@@ -5122,6 +5149,15 @@
       </w:r>
     </w:p>
     <w:p>
+      <w:r>
+        <w:rPr>
+          <w:rFonts w:ascii="Calibri" w:hAnsi="Calibri"/>
+          <w:sz w:val="24"/>
+        </w:rPr>
+        <w:t>This section defines the roles, responsibilities, and accountabilities for both Vendor and Client teams throughout the project lifecycle using a RACI matrix framework.</w:t>
+      </w:r>
+    </w:p>
+    <w:p>
       <w:pPr>
         <w:pStyle w:val="Heading2"/>
         <w:spacing w:before="240" w:after="120"/>
@@ -5129,6 +5165,15 @@
       </w:pPr>
       <w:r>
         <w:t>5.1 RACI Matrix</w:t>
+      </w:r>
+    </w:p>
+    <w:p>
+      <w:r>
+        <w:rPr>
+          <w:rFonts w:ascii="Calibri" w:hAnsi="Calibri"/>
+          <w:sz w:val="24"/>
+        </w:rPr>
+        <w:t>The following RACI matrix defines responsibility assignments for key project activities across Vendor and Client roles:</w:t>
       </w:r>
     </w:p>
     <w:tbl>

</xml_diff>